<commit_message>
Gem5 hello world commit
</commit_message>
<xml_diff>
--- a/Computer Architecture/Gem5 Hello World.docx
+++ b/Computer Architecture/Gem5 Hello World.docx
@@ -15,240 +15,15 @@
           <w:b/>
           <w:bCs/>
         </w:rPr>
-        <w:t>Gem5 brief</w:t>
-      </w:r>
-    </w:p>
-    <w:p>
-      <w:pPr>
-        <w:spacing w:line="480" w:lineRule="auto"/>
-      </w:pPr>
-      <w:r>
-        <w:t xml:space="preserve">Gem5 is a computer-system architecture simulator. It simulates computer architecture, including CPUs, memory, and caches, and allows you to run programs within that simulated environment. It provides </w:t>
-      </w:r>
-      <w:r>
-        <w:t>an architecture</w:t>
-      </w:r>
-      <w:r>
-        <w:t xml:space="preserve"> for research on computer system architecture problems. Through Gem5, we can create programs that could optimize or develop new caching policies, memory management, and other related systems. It is a valuable tool for profiling multiple aspects of computer architecture at the system level.</w:t>
-      </w:r>
-    </w:p>
-    <w:p>
-      <w:pPr>
-        <w:spacing w:line="480" w:lineRule="auto"/>
-      </w:pPr>
-    </w:p>
-    <w:p>
-      <w:pPr>
-        <w:spacing w:line="480" w:lineRule="auto"/>
-      </w:pPr>
-      <w:r>
-        <w:t xml:space="preserve">It supports numerous types of simulations. Some of the categories </w:t>
-      </w:r>
-      <w:r>
-        <w:t>include execution accuracy, where timing matters (functional or cycle-accurate), CPU models (in and out of order), and Hardware (CPUs, caches, etc.).</w:t>
-      </w:r>
-    </w:p>
-    <w:p>
-      <w:pPr>
-        <w:spacing w:line="480" w:lineRule="auto"/>
-      </w:pPr>
-    </w:p>
-    <w:p>
-      <w:pPr>
-        <w:spacing w:line="480" w:lineRule="auto"/>
+        <w:t xml:space="preserve">Gem5 </w:t>
+      </w:r>
+      <w:r>
         <w:rPr>
           <w:b/>
           <w:bCs/>
         </w:rPr>
-      </w:pPr>
-      <w:r>
-        <w:rPr>
-          <w:b/>
-          <w:bCs/>
-        </w:rPr>
-        <w:t xml:space="preserve">Pre-requisites and </w:t>
-      </w:r>
-      <w:r>
-        <w:rPr>
-          <w:b/>
-          <w:bCs/>
-        </w:rPr>
-        <w:t>walkthroughs</w:t>
-      </w:r>
-    </w:p>
-    <w:p>
-      <w:pPr>
-        <w:pStyle w:val="ListParagraph"/>
-        <w:numPr>
-          <w:ilvl w:val="0"/>
-          <w:numId w:val="1"/>
-        </w:numPr>
-        <w:spacing w:line="480" w:lineRule="auto"/>
-      </w:pPr>
-      <w:r>
-        <w:t>Ran</w:t>
-      </w:r>
-      <w:r>
-        <w:t xml:space="preserve"> </w:t>
-      </w:r>
-      <w:r>
-        <w:t>‘</w:t>
-      </w:r>
-      <w:r>
-        <w:t xml:space="preserve">wsl </w:t>
-      </w:r>
-      <w:r>
-        <w:t>–</w:t>
-      </w:r>
-      <w:r>
-        <w:t>install</w:t>
-      </w:r>
-      <w:r>
-        <w:t>’</w:t>
-      </w:r>
-      <w:r>
-        <w:t xml:space="preserve"> to run </w:t>
-      </w:r>
-      <w:r>
-        <w:t xml:space="preserve">Linux-based scripts on Ubuntu. </w:t>
-      </w:r>
-    </w:p>
-    <w:p>
-      <w:pPr>
-        <w:pStyle w:val="ListParagraph"/>
-        <w:numPr>
-          <w:ilvl w:val="0"/>
-          <w:numId w:val="1"/>
-        </w:numPr>
-        <w:spacing w:line="480" w:lineRule="auto"/>
-      </w:pPr>
-      <w:r>
-        <w:t xml:space="preserve">Inside the </w:t>
-      </w:r>
-      <w:r>
-        <w:t>WSL</w:t>
-      </w:r>
-      <w:r>
-        <w:t xml:space="preserve"> command prompt, ran </w:t>
-      </w:r>
-    </w:p>
-    <w:p>
-      <w:pPr>
-        <w:pStyle w:val="ListParagraph"/>
-        <w:numPr>
-          <w:ilvl w:val="1"/>
-          <w:numId w:val="1"/>
-        </w:numPr>
-        <w:spacing w:line="480" w:lineRule="auto"/>
-      </w:pPr>
-      <w:r>
-        <w:t xml:space="preserve">sudo apt install build-essential git m4 </w:t>
-      </w:r>
-      <w:proofErr w:type="spellStart"/>
-      <w:r>
-        <w:t>scons</w:t>
-      </w:r>
-      <w:proofErr w:type="spellEnd"/>
-      <w:r>
-        <w:t xml:space="preserve"> zlib1g zlib1g-dev </w:t>
-      </w:r>
-      <w:proofErr w:type="spellStart"/>
-      <w:r>
-        <w:t>libprotobuf</w:t>
-      </w:r>
-      <w:proofErr w:type="spellEnd"/>
-      <w:r>
-        <w:t xml:space="preserve">-dev </w:t>
-      </w:r>
-      <w:proofErr w:type="spellStart"/>
-      <w:r>
-        <w:t>protobuf</w:t>
-      </w:r>
-      <w:proofErr w:type="spellEnd"/>
-      <w:r>
-        <w:t xml:space="preserve">-compiler </w:t>
-      </w:r>
-      <w:proofErr w:type="spellStart"/>
-      <w:r>
-        <w:t>libprotoc</w:t>
-      </w:r>
-      <w:proofErr w:type="spellEnd"/>
-      <w:r>
-        <w:t xml:space="preserve">-dev </w:t>
-      </w:r>
-      <w:proofErr w:type="spellStart"/>
-      <w:r>
-        <w:t>libgoogle</w:t>
-      </w:r>
-      <w:proofErr w:type="spellEnd"/>
-      <w:r>
-        <w:t>-</w:t>
-      </w:r>
-      <w:proofErr w:type="spellStart"/>
-      <w:r>
-        <w:t>perftools</w:t>
-      </w:r>
-      <w:proofErr w:type="spellEnd"/>
-      <w:r>
-        <w:t>-dev python-dev python</w:t>
-      </w:r>
-      <w:r>
-        <w:t>’</w:t>
-      </w:r>
-    </w:p>
-    <w:p>
-      <w:pPr>
-        <w:pStyle w:val="ListParagraph"/>
-        <w:numPr>
-          <w:ilvl w:val="1"/>
-          <w:numId w:val="1"/>
-        </w:numPr>
-        <w:spacing w:line="480" w:lineRule="auto"/>
-      </w:pPr>
-      <w:r>
-        <w:t xml:space="preserve">This installed all dependencies like </w:t>
-      </w:r>
-      <w:r>
-        <w:t>Python</w:t>
-      </w:r>
-      <w:r>
-        <w:t xml:space="preserve">, </w:t>
-      </w:r>
-      <w:proofErr w:type="spellStart"/>
-      <w:r>
-        <w:t>SCons</w:t>
-      </w:r>
-      <w:proofErr w:type="spellEnd"/>
-      <w:r>
-        <w:t xml:space="preserve">, </w:t>
-      </w:r>
-      <w:r>
-        <w:t>C++ compiler</w:t>
-      </w:r>
-      <w:r>
-        <w:t xml:space="preserve">, </w:t>
-      </w:r>
-      <w:proofErr w:type="spellStart"/>
-      <w:r>
-        <w:t>zlib</w:t>
-      </w:r>
-      <w:proofErr w:type="spellEnd"/>
-      <w:r>
-        <w:t xml:space="preserve">, </w:t>
-      </w:r>
-      <w:proofErr w:type="spellStart"/>
-      <w:r>
-        <w:t>protobuf</w:t>
-      </w:r>
-      <w:proofErr w:type="spellEnd"/>
-      <w:r>
-        <w:t xml:space="preserve"> </w:t>
-      </w:r>
-      <w:proofErr w:type="spellStart"/>
-      <w:r>
-        <w:t>etc</w:t>
-      </w:r>
-      <w:proofErr w:type="spellEnd"/>
+        <w:t>Hello World</w:t>
+      </w:r>
     </w:p>
     <w:p>
       <w:pPr>
@@ -260,134 +35,58 @@
         <w:spacing w:line="480" w:lineRule="auto"/>
       </w:pPr>
       <w:r>
-        <w:lastRenderedPageBreak/>
-        <w:t>Then</w:t>
-      </w:r>
-      <w:r>
-        <w:t xml:space="preserve"> cloned the </w:t>
-      </w:r>
-      <w:proofErr w:type="spellStart"/>
-      <w:r>
-        <w:t>git</w:t>
-      </w:r>
-      <w:proofErr w:type="spellEnd"/>
-      <w:r>
-        <w:t xml:space="preserve"> repo with </w:t>
-      </w:r>
-      <w:r>
-        <w:t xml:space="preserve">the </w:t>
-      </w:r>
-      <w:r>
-        <w:t xml:space="preserve">cloning command </w:t>
-      </w:r>
-      <w:r>
-        <w:t>–</w:t>
-      </w:r>
-      <w:r>
-        <w:t xml:space="preserve"> </w:t>
-      </w:r>
-      <w:r>
-        <w:t>‘</w:t>
-      </w:r>
-      <w:r>
-        <w:t xml:space="preserve">git clone </w:t>
+        <w:t xml:space="preserve">My git account is - </w:t>
       </w:r>
       <w:hyperlink r:id="rId5" w:history="1">
         <w:r>
           <w:rPr>
             <w:rStyle w:val="Hyperlink"/>
           </w:rPr>
-          <w:t>https://github.com/gem5/gem5</w:t>
-        </w:r>
-      </w:hyperlink>
-      <w:r>
-        <w:t>’</w:t>
-      </w:r>
-      <w:r>
-        <w:t xml:space="preserve"> inside the ubuntu(WSL) terminal</w:t>
-      </w:r>
-    </w:p>
-    <w:p>
-      <w:pPr>
-        <w:pStyle w:val="ListParagraph"/>
-        <w:numPr>
-          <w:ilvl w:val="0"/>
-          <w:numId w:val="2"/>
-        </w:numPr>
-        <w:spacing w:line="480" w:lineRule="auto"/>
-      </w:pPr>
-      <w:r>
-        <w:t xml:space="preserve">My git account is - </w:t>
-      </w:r>
-      <w:hyperlink r:id="rId6" w:history="1">
-        <w:r>
-          <w:rPr>
-            <w:rStyle w:val="Hyperlink"/>
-          </w:rPr>
-          <w:t>https://github.com/gdd-shobhit</w:t>
+          <w:t>https://github.com/gdd-shobhit/UCAssignments/tree/main/Computer%20Architecture</w:t>
         </w:r>
       </w:hyperlink>
     </w:p>
     <w:p>
       <w:pPr>
-        <w:pStyle w:val="ListParagraph"/>
-        <w:numPr>
-          <w:ilvl w:val="0"/>
-          <w:numId w:val="2"/>
-        </w:numPr>
         <w:spacing w:line="480" w:lineRule="auto"/>
-      </w:pPr>
-      <w:r>
-        <w:t xml:space="preserve">Also installed recommended pre-commit hooks </w:t>
-      </w:r>
-      <w:r>
-        <w:t xml:space="preserve">strongly </w:t>
-      </w:r>
-      <w:r>
-        <w:t xml:space="preserve">and </w:t>
-      </w:r>
-      <w:r>
-        <w:t xml:space="preserve">started the build using </w:t>
-      </w:r>
-      <w:r>
-        <w:t xml:space="preserve">Command to build ALL - </w:t>
-      </w:r>
-      <w:r>
-        <w:t>‘</w:t>
-      </w:r>
-      <w:r>
-        <w:t xml:space="preserve">python3 `which </w:t>
-      </w:r>
-      <w:proofErr w:type="spellStart"/>
-      <w:r>
-        <w:t>scons</w:t>
-      </w:r>
-      <w:proofErr w:type="spellEnd"/>
-      <w:r>
-        <w:t>` build/ALL/gem5.opt -j9</w:t>
-      </w:r>
-      <w:r>
-        <w:t>’</w:t>
+        <w:rPr>
+          <w:b/>
+          <w:bCs/>
+        </w:rPr>
+      </w:pPr>
+      <w:r>
+        <w:rPr>
+          <w:b/>
+          <w:bCs/>
+        </w:rPr>
+        <w:t>Simulation result</w:t>
+      </w:r>
+      <w:r>
+        <w:rPr>
+          <w:b/>
+          <w:bCs/>
+        </w:rPr>
+        <w:t xml:space="preserve"> – Hello world</w:t>
       </w:r>
     </w:p>
     <w:p>
       <w:pPr>
-        <w:pStyle w:val="ListParagraph"/>
-        <w:numPr>
-          <w:ilvl w:val="0"/>
-          <w:numId w:val="2"/>
-        </w:numPr>
-        <w:spacing w:line="480" w:lineRule="auto"/>
-      </w:pPr>
-      <w:r>
+        <w:spacing w:line="240" w:lineRule="auto"/>
         <w:rPr>
-          <w:noProof/>
+          <w:sz w:val="16"/>
+          <w:szCs w:val="16"/>
+        </w:rPr>
+      </w:pPr>
+      <w:r>
+        <w:rPr>
+          <w:sz w:val="16"/>
+          <w:szCs w:val="16"/>
         </w:rPr>
         <w:drawing>
-          <wp:inline distT="0" distB="0" distL="0" distR="0" wp14:anchorId="60F00E27" wp14:editId="1DD1BFCD">
-            <wp:extent cx="5943600" cy="3358515"/>
+          <wp:inline distT="0" distB="0" distL="0" distR="0" wp14:anchorId="5360461A" wp14:editId="09C599D7">
+            <wp:extent cx="5943600" cy="2746375"/>
             <wp:effectExtent l="0" t="0" r="0" b="0"/>
-            <wp:docPr id="931252830" name="Picture 1"/>
+            <wp:docPr id="142017687" name="Picture 1"/>
             <wp:cNvGraphicFramePr>
               <a:graphicFrameLocks xmlns:a="http://schemas.openxmlformats.org/drawingml/2006/main" noChangeAspect="1"/>
             </wp:cNvGraphicFramePr>
@@ -395,11 +94,11 @@
               <a:graphicData uri="http://schemas.openxmlformats.org/drawingml/2006/picture">
                 <pic:pic xmlns:pic="http://schemas.openxmlformats.org/drawingml/2006/picture">
                   <pic:nvPicPr>
-                    <pic:cNvPr id="931252830" name=""/>
+                    <pic:cNvPr id="142017687" name=""/>
                     <pic:cNvPicPr/>
                   </pic:nvPicPr>
                   <pic:blipFill>
-                    <a:blip r:embed="rId7"/>
+                    <a:blip r:embed="rId6"/>
                     <a:stretch>
                       <a:fillRect/>
                     </a:stretch>
@@ -407,7 +106,7 @@
                   <pic:spPr>
                     <a:xfrm>
                       <a:off x="0" y="0"/>
-                      <a:ext cx="5943600" cy="3358515"/>
+                      <a:ext cx="5943600" cy="2746375"/>
                     </a:xfrm>
                     <a:prstGeom prst="rect">
                       <a:avLst/>
@@ -419,260 +118,7 @@
           </wp:inline>
         </w:drawing>
       </w:r>
-      <w:r>
-        <w:br/>
-      </w:r>
-      <w:r>
-        <w:rPr>
-          <w:noProof/>
-        </w:rPr>
-        <w:drawing>
-          <wp:inline distT="0" distB="0" distL="0" distR="0" wp14:anchorId="2D8B0FF9" wp14:editId="448117AB">
-            <wp:extent cx="5943600" cy="2421255"/>
-            <wp:effectExtent l="0" t="0" r="0" b="0"/>
-            <wp:docPr id="1656215939" name="Picture 1"/>
-            <wp:cNvGraphicFramePr>
-              <a:graphicFrameLocks xmlns:a="http://schemas.openxmlformats.org/drawingml/2006/main" noChangeAspect="1"/>
-            </wp:cNvGraphicFramePr>
-            <a:graphic xmlns:a="http://schemas.openxmlformats.org/drawingml/2006/main">
-              <a:graphicData uri="http://schemas.openxmlformats.org/drawingml/2006/picture">
-                <pic:pic xmlns:pic="http://schemas.openxmlformats.org/drawingml/2006/picture">
-                  <pic:nvPicPr>
-                    <pic:cNvPr id="1656215939" name=""/>
-                    <pic:cNvPicPr/>
-                  </pic:nvPicPr>
-                  <pic:blipFill>
-                    <a:blip r:embed="rId8"/>
-                    <a:stretch>
-                      <a:fillRect/>
-                    </a:stretch>
-                  </pic:blipFill>
-                  <pic:spPr>
-                    <a:xfrm>
-                      <a:off x="0" y="0"/>
-                      <a:ext cx="5943600" cy="2421255"/>
-                    </a:xfrm>
-                    <a:prstGeom prst="rect">
-                      <a:avLst/>
-                    </a:prstGeom>
-                  </pic:spPr>
-                </pic:pic>
-              </a:graphicData>
-            </a:graphic>
-          </wp:inline>
-        </w:drawing>
-      </w:r>
     </w:p>
-    <w:p>
-      <w:pPr>
-        <w:spacing w:line="480" w:lineRule="auto"/>
-        <w:rPr>
-          <w:b/>
-          <w:bCs/>
-        </w:rPr>
-      </w:pPr>
-      <w:r>
-        <w:rPr>
-          <w:b/>
-          <w:bCs/>
-        </w:rPr>
-        <w:lastRenderedPageBreak/>
-        <w:t>Simulation result</w:t>
-      </w:r>
-    </w:p>
-    <w:p>
-      <w:pPr>
-        <w:spacing w:line="480" w:lineRule="auto"/>
-      </w:pPr>
-      <w:r>
-        <w:t>Used ‘</w:t>
-      </w:r>
-      <w:proofErr w:type="spellStart"/>
-      <w:r>
-        <w:t>mkdir</w:t>
-      </w:r>
-      <w:proofErr w:type="spellEnd"/>
-      <w:r>
-        <w:t xml:space="preserve"> configs/tutorial/part1/</w:t>
-      </w:r>
-      <w:r>
-        <w:t>’ and ‘</w:t>
-      </w:r>
-      <w:r>
-        <w:t>touch configs/tutorial/part1/simple.py</w:t>
-      </w:r>
-      <w:r>
-        <w:t>’ to create the python test file for simple simulation</w:t>
-      </w:r>
-    </w:p>
-    <w:p>
-      <w:pPr>
-        <w:spacing w:line="480" w:lineRule="auto"/>
-      </w:pPr>
-      <w:r>
-        <w:t xml:space="preserve">Note: </w:t>
-      </w:r>
-      <w:r>
-        <w:t xml:space="preserve">This was a simulation example stated in the </w:t>
-      </w:r>
-      <w:r>
-        <w:t>Getting Started</w:t>
-      </w:r>
-      <w:r>
-        <w:t xml:space="preserve"> with </w:t>
-      </w:r>
-      <w:r>
-        <w:t>Gem5</w:t>
-      </w:r>
-      <w:r>
-        <w:t xml:space="preserve"> documentation</w:t>
-      </w:r>
-    </w:p>
-    <w:p>
-      <w:pPr>
-        <w:spacing w:line="240" w:lineRule="auto"/>
-        <w:rPr>
-          <w:sz w:val="16"/>
-          <w:szCs w:val="16"/>
-        </w:rPr>
-      </w:pPr>
-      <w:r>
-        <w:rPr>
-          <w:noProof/>
-          <w:sz w:val="16"/>
-          <w:szCs w:val="16"/>
-        </w:rPr>
-        <w:drawing>
-          <wp:inline distT="0" distB="0" distL="0" distR="0" wp14:anchorId="1261F4E8" wp14:editId="613A648B">
-            <wp:extent cx="5943600" cy="2969260"/>
-            <wp:effectExtent l="0" t="0" r="0" b="2540"/>
-            <wp:docPr id="857841439" name="Picture 1"/>
-            <wp:cNvGraphicFramePr>
-              <a:graphicFrameLocks xmlns:a="http://schemas.openxmlformats.org/drawingml/2006/main" noChangeAspect="1"/>
-            </wp:cNvGraphicFramePr>
-            <a:graphic xmlns:a="http://schemas.openxmlformats.org/drawingml/2006/main">
-              <a:graphicData uri="http://schemas.openxmlformats.org/drawingml/2006/picture">
-                <pic:pic xmlns:pic="http://schemas.openxmlformats.org/drawingml/2006/picture">
-                  <pic:nvPicPr>
-                    <pic:cNvPr id="857841439" name=""/>
-                    <pic:cNvPicPr/>
-                  </pic:nvPicPr>
-                  <pic:blipFill>
-                    <a:blip r:embed="rId9"/>
-                    <a:stretch>
-                      <a:fillRect/>
-                    </a:stretch>
-                  </pic:blipFill>
-                  <pic:spPr>
-                    <a:xfrm>
-                      <a:off x="0" y="0"/>
-                      <a:ext cx="5943600" cy="2969260"/>
-                    </a:xfrm>
-                    <a:prstGeom prst="rect">
-                      <a:avLst/>
-                    </a:prstGeom>
-                  </pic:spPr>
-                </pic:pic>
-              </a:graphicData>
-            </a:graphic>
-          </wp:inline>
-        </w:drawing>
-      </w:r>
-    </w:p>
-    <w:p>
-      <w:pPr>
-        <w:spacing w:line="240" w:lineRule="auto"/>
-        <w:rPr>
-          <w:b/>
-          <w:bCs/>
-        </w:rPr>
-      </w:pPr>
-      <w:r>
-        <w:rPr>
-          <w:b/>
-          <w:bCs/>
-        </w:rPr>
-        <w:t xml:space="preserve">What was </w:t>
-      </w:r>
-      <w:r>
-        <w:rPr>
-          <w:b/>
-          <w:bCs/>
-        </w:rPr>
-        <w:t>Simulated</w:t>
-      </w:r>
-    </w:p>
-    <w:p>
-      <w:pPr>
-        <w:pStyle w:val="ListParagraph"/>
-        <w:numPr>
-          <w:ilvl w:val="0"/>
-          <w:numId w:val="3"/>
-        </w:numPr>
-      </w:pPr>
-      <w:r>
-        <w:t>an x86 CPU</w:t>
-      </w:r>
-    </w:p>
-    <w:p>
-      <w:pPr>
-        <w:pStyle w:val="ListParagraph"/>
-        <w:numPr>
-          <w:ilvl w:val="0"/>
-          <w:numId w:val="3"/>
-        </w:numPr>
-      </w:pPr>
-      <w:r>
-        <w:t>memory system</w:t>
-      </w:r>
-    </w:p>
-    <w:p>
-      <w:pPr>
-        <w:pStyle w:val="ListParagraph"/>
-        <w:numPr>
-          <w:ilvl w:val="0"/>
-          <w:numId w:val="3"/>
-        </w:numPr>
-      </w:pPr>
-      <w:r>
-        <w:t>Linux kernel</w:t>
-      </w:r>
-    </w:p>
-    <w:p>
-      <w:pPr>
-        <w:pStyle w:val="ListParagraph"/>
-        <w:numPr>
-          <w:ilvl w:val="0"/>
-          <w:numId w:val="3"/>
-        </w:numPr>
-      </w:pPr>
-      <w:r>
-        <w:t xml:space="preserve">and </w:t>
-      </w:r>
-      <w:proofErr w:type="spellStart"/>
-      <w:r>
-        <w:t>userspace</w:t>
-      </w:r>
-      <w:proofErr w:type="spellEnd"/>
-      <w:r>
-        <w:t xml:space="preserve"> (Ubuntu image)</w:t>
-      </w:r>
-    </w:p>
-    <w:p>
-      <w:r>
-        <w:t>It advances for 20 billion ticks</w:t>
-      </w:r>
-      <w:r>
-        <w:t xml:space="preserve"> and is a simple simulation for </w:t>
-      </w:r>
-      <w:r>
-        <w:t xml:space="preserve">an </w:t>
-      </w:r>
-      <w:r>
-        <w:t>x86 CPU board</w:t>
-      </w:r>
-    </w:p>
-    <w:p/>
     <w:p>
       <w:pPr>
         <w:rPr>
@@ -697,13 +143,25 @@
         </w:numPr>
       </w:pPr>
       <w:r>
-        <w:t xml:space="preserve">It was super confusing at the start, where I was supposed to code? I am not familiar with Ubuntu and Linux. It took me some time and documentation on gem5 to understand what I </w:t>
-      </w:r>
-      <w:r>
-        <w:t>must</w:t>
-      </w:r>
-      <w:r>
-        <w:t xml:space="preserve"> do. </w:t>
+        <w:t>Again, this assignment also started with insane confusion. The run_hello.py is not compatible with Gem 5</w:t>
+      </w:r>
+      <w:r>
+        <w:t xml:space="preserve"> -</w:t>
+      </w:r>
+      <w:r>
+        <w:t xml:space="preserve"> 25.xx &gt; versions</w:t>
+      </w:r>
+      <w:r>
+        <w:t xml:space="preserve">, which you get when you get the </w:t>
+      </w:r>
+      <w:r>
+        <w:t xml:space="preserve">latest on gem5. Since we are building it ourselves, we cannot use pre-built </w:t>
+      </w:r>
+      <w:r>
+        <w:t>binaries,</w:t>
+      </w:r>
+      <w:r>
+        <w:t xml:space="preserve"> which is fine.</w:t>
       </w:r>
     </w:p>
     <w:p>
@@ -715,14 +173,201 @@
         </w:numPr>
       </w:pPr>
       <w:r>
+        <w:t>The compatibility issue becomes bigger as se.py</w:t>
+      </w:r>
+      <w:r>
+        <w:t>,</w:t>
+      </w:r>
+      <w:r>
+        <w:t xml:space="preserve"> which we are using to run the program</w:t>
+      </w:r>
+      <w:r>
+        <w:t>,</w:t>
+      </w:r>
+      <w:r>
+        <w:t xml:space="preserve"> is </w:t>
+      </w:r>
+      <w:r>
+        <w:t>fully</w:t>
+      </w:r>
+      <w:r>
+        <w:t xml:space="preserve"> deprecated</w:t>
+      </w:r>
+      <w:r>
+        <w:t>,</w:t>
+      </w:r>
+      <w:r>
+        <w:t xml:space="preserve"> so we cannot use </w:t>
+      </w:r>
+      <w:r>
+        <w:t>./build/X86/gem5.opt configs/example/se.py -c hello</w:t>
+      </w:r>
+    </w:p>
+    <w:p>
+      <w:pPr>
+        <w:pStyle w:val="ListParagraph"/>
+        <w:numPr>
+          <w:ilvl w:val="1"/>
+          <w:numId w:val="4"/>
+        </w:numPr>
+      </w:pPr>
+      <w:r>
+        <w:t>Moreover, if we use se.py to run our compiled hello program</w:t>
+      </w:r>
+      <w:r>
+        <w:t>,</w:t>
+      </w:r>
+      <w:r>
+        <w:t xml:space="preserve"> then why are we creating a run_hello.py? It didn’t make sense.</w:t>
+      </w:r>
+    </w:p>
+    <w:p>
+      <w:pPr>
+        <w:pStyle w:val="ListParagraph"/>
+        <w:numPr>
+          <w:ilvl w:val="0"/>
+          <w:numId w:val="4"/>
+        </w:numPr>
+      </w:pPr>
+      <w:r>
+        <w:t xml:space="preserve">After some </w:t>
+      </w:r>
+      <w:r>
+        <w:t xml:space="preserve">research, it made sense that maybe we </w:t>
+      </w:r>
+      <w:proofErr w:type="gramStart"/>
+      <w:r>
+        <w:t>have to</w:t>
+      </w:r>
+      <w:proofErr w:type="gramEnd"/>
+      <w:r>
+        <w:t xml:space="preserve"> rewrite</w:t>
+      </w:r>
+      <w:r>
+        <w:t xml:space="preserve"> the run_hello.py to make the hello program run since se.py is deprecated.</w:t>
+      </w:r>
+    </w:p>
+    <w:p>
+      <w:pPr>
+        <w:pStyle w:val="ListParagraph"/>
+        <w:numPr>
+          <w:ilvl w:val="1"/>
+          <w:numId w:val="4"/>
+        </w:numPr>
+      </w:pPr>
+      <w:r>
+        <w:t>I had</w:t>
+      </w:r>
+      <w:r>
+        <w:t xml:space="preserve"> to go research </w:t>
+      </w:r>
+      <w:r>
+        <w:t xml:space="preserve">how to run compiled C programs </w:t>
+      </w:r>
+      <w:proofErr w:type="gramStart"/>
+      <w:r>
+        <w:t>in</w:t>
+      </w:r>
+      <w:proofErr w:type="gramEnd"/>
+      <w:r>
+        <w:t xml:space="preserve"> an x86 memory board and what </w:t>
+      </w:r>
+      <w:proofErr w:type="spellStart"/>
+      <w:r>
+        <w:t>membus</w:t>
+      </w:r>
+      <w:proofErr w:type="spellEnd"/>
+      <w:r>
+        <w:t xml:space="preserve">, </w:t>
+      </w:r>
+      <w:proofErr w:type="spellStart"/>
+      <w:r>
+        <w:t>sideports</w:t>
+      </w:r>
+      <w:proofErr w:type="spellEnd"/>
+      <w:r>
+        <w:t xml:space="preserve">, connectors, </w:t>
+      </w:r>
+      <w:proofErr w:type="spellStart"/>
+      <w:r>
+        <w:t>etc</w:t>
+      </w:r>
+      <w:proofErr w:type="spellEnd"/>
+      <w:r>
+        <w:t xml:space="preserve">, are, as the run_hello.py code provided </w:t>
+      </w:r>
+      <w:proofErr w:type="gramStart"/>
+      <w:r>
+        <w:t>actually does</w:t>
+      </w:r>
+      <w:proofErr w:type="gramEnd"/>
+      <w:r>
+        <w:t xml:space="preserve"> not</w:t>
+      </w:r>
+      <w:r>
+        <w:t xml:space="preserve"> work.</w:t>
+      </w:r>
+    </w:p>
+    <w:p>
+      <w:pPr>
+        <w:pStyle w:val="ListParagraph"/>
+        <w:numPr>
+          <w:ilvl w:val="1"/>
+          <w:numId w:val="4"/>
+        </w:numPr>
+      </w:pPr>
+      <w:r>
         <w:lastRenderedPageBreak/>
-        <w:t xml:space="preserve">It was also kind of hard to understand how the simulation was running and if my result was ok. A quick </w:t>
-      </w:r>
-      <w:r>
-        <w:t>online search helped me understand what the board is and what it means to run a simulation in an x86 environment</w:t>
-      </w:r>
-      <w:r>
-        <w:t>.</w:t>
+        <w:t>I had</w:t>
+      </w:r>
+      <w:r>
+        <w:t xml:space="preserve"> to add </w:t>
+      </w:r>
+      <w:r>
+        <w:t xml:space="preserve">a process, connect the ports through side ports, L1 cache definitions do not exist in the m5 library, so I </w:t>
+      </w:r>
+      <w:r>
+        <w:t xml:space="preserve">had to declare my own cache and then connect it </w:t>
+      </w:r>
+      <w:proofErr w:type="gramStart"/>
+      <w:r>
+        <w:t>in</w:t>
+      </w:r>
+      <w:proofErr w:type="gramEnd"/>
+      <w:r>
+        <w:t xml:space="preserve"> the memory board. It was a whole research project to figure out what was wrong with run_hello.py</w:t>
+      </w:r>
+    </w:p>
+    <w:p>
+      <w:pPr>
+        <w:pStyle w:val="ListParagraph"/>
+        <w:numPr>
+          <w:ilvl w:val="0"/>
+          <w:numId w:val="4"/>
+        </w:numPr>
+      </w:pPr>
+      <w:r>
+        <w:t>At the end</w:t>
+      </w:r>
+      <w:r>
+        <w:t>,</w:t>
+      </w:r>
+      <w:r>
+        <w:t xml:space="preserve"> after fixing all the problems in that </w:t>
+      </w:r>
+      <w:proofErr w:type="spellStart"/>
+      <w:r>
+        <w:t>py</w:t>
+      </w:r>
+      <w:proofErr w:type="spellEnd"/>
+      <w:r>
+        <w:t xml:space="preserve"> file, I ran </w:t>
+      </w:r>
+      <w:r>
+        <w:t>./build/X86/gem5.opt tests/run_hello.py</w:t>
+      </w:r>
+      <w:r>
+        <w:t xml:space="preserve"> which then printed hello world.</w:t>
       </w:r>
     </w:p>
     <w:p>
@@ -749,26 +394,46 @@
         </w:numPr>
       </w:pPr>
       <w:r>
-        <w:t>It can be super useful to check memory performance and check the performance of a system vs other systems and benchmark it.</w:t>
+        <w:t xml:space="preserve">Deprecated code was hard to find and figure out what is the correct new way to do it. Gem5 didn’t provide a new se.py file to run compiled programs. Although, this gave me an idea of what I had to change and how </w:t>
+      </w:r>
+      <w:proofErr w:type="spellStart"/>
+      <w:r>
+        <w:t>membus</w:t>
+      </w:r>
+      <w:proofErr w:type="spellEnd"/>
+      <w:r>
+        <w:t xml:space="preserve"> acts, what connects to what and what the simulation is requiring me to do and learn</w:t>
       </w:r>
     </w:p>
+    <w:p/>
     <w:p>
-      <w:pPr>
-        <w:pStyle w:val="ListParagraph"/>
-        <w:numPr>
-          <w:ilvl w:val="0"/>
-          <w:numId w:val="5"/>
-        </w:numPr>
-      </w:pPr>
-      <w:r>
-        <w:t>Could help in understanding what systems are required for what products in the future.</w:t>
-      </w:r>
-    </w:p>
-    <w:p>
-      <w:pPr>
-        <w:pStyle w:val="ListParagraph"/>
-        <w:spacing w:line="240" w:lineRule="auto"/>
-      </w:pPr>
+      <w:r>
+        <w:t xml:space="preserve">I have uploaded </w:t>
+      </w:r>
+      <w:proofErr w:type="gramStart"/>
+      <w:r>
+        <w:t>my</w:t>
+      </w:r>
+      <w:proofErr w:type="gramEnd"/>
+      <w:r>
+        <w:t xml:space="preserve"> .</w:t>
+      </w:r>
+      <w:proofErr w:type="spellStart"/>
+      <w:r>
+        <w:t>py</w:t>
+      </w:r>
+      <w:proofErr w:type="spellEnd"/>
+      <w:r>
+        <w:t xml:space="preserve"> files on </w:t>
+      </w:r>
+      <w:proofErr w:type="spellStart"/>
+      <w:r>
+        <w:t>github</w:t>
+      </w:r>
+      <w:proofErr w:type="spellEnd"/>
+      <w:r>
+        <w:t xml:space="preserve"> to look at</w:t>
+      </w:r>
     </w:p>
     <w:sectPr>
       <w:pgSz w:w="12240" w:h="15840"/>
@@ -911,7 +576,7 @@
         <w:rFonts w:ascii="Symbol" w:hAnsi="Symbol" w:hint="default"/>
       </w:rPr>
     </w:lvl>
-    <w:lvl w:ilvl="1" w:tplc="04090003" w:tentative="1">
+    <w:lvl w:ilvl="1" w:tplc="04090003">
       <w:start w:val="1"/>
       <w:numFmt w:val="bullet"/>
       <w:lvlText w:val="o"/>

</xml_diff>